<commit_message>
slight changes and clean up
</commit_message>
<xml_diff>
--- a/CDS503_Assignment2.docx
+++ b/CDS503_Assignment2.docx
@@ -61,6 +61,210 @@
           <w:szCs w:val="24"/>
         </w:rPr>
       </w:pPr>
+      <w:r>
+        <w:rPr>
+          <w:noProof/>
+        </w:rPr>
+        <w:drawing>
+          <wp:inline distT="0" distB="0" distL="0" distR="0" wp14:anchorId="7CA85D7B" wp14:editId="061A106B">
+            <wp:extent cx="2946400" cy="2234066"/>
+            <wp:effectExtent l="0" t="0" r="6350" b="0"/>
+            <wp:docPr id="1973806107" name="Picture 1"/>
+            <wp:cNvGraphicFramePr>
+              <a:graphicFrameLocks xmlns:a="http://schemas.openxmlformats.org/drawingml/2006/main" noChangeAspect="1"/>
+            </wp:cNvGraphicFramePr>
+            <a:graphic xmlns:a="http://schemas.openxmlformats.org/drawingml/2006/main">
+              <a:graphicData uri="http://schemas.openxmlformats.org/drawingml/2006/picture">
+                <pic:pic xmlns:pic="http://schemas.openxmlformats.org/drawingml/2006/picture">
+                  <pic:nvPicPr>
+                    <pic:cNvPr id="1973806107" name=""/>
+                    <pic:cNvPicPr/>
+                  </pic:nvPicPr>
+                  <pic:blipFill rotWithShape="1">
+                    <a:blip r:embed="rId7"/>
+                    <a:srcRect b="294"/>
+                    <a:stretch/>
+                  </pic:blipFill>
+                  <pic:spPr bwMode="auto">
+                    <a:xfrm>
+                      <a:off x="0" y="0"/>
+                      <a:ext cx="2962167" cy="2246021"/>
+                    </a:xfrm>
+                    <a:prstGeom prst="rect">
+                      <a:avLst/>
+                    </a:prstGeom>
+                    <a:ln>
+                      <a:noFill/>
+                    </a:ln>
+                    <a:extLst>
+                      <a:ext uri="{53640926-AAD7-44D8-BBD7-CCE9431645EC}">
+                        <a14:shadowObscured xmlns:a14="http://schemas.microsoft.com/office/drawing/2010/main"/>
+                      </a:ext>
+                    </a:extLst>
+                  </pic:spPr>
+                </pic:pic>
+              </a:graphicData>
+            </a:graphic>
+          </wp:inline>
+        </w:drawing>
+      </w:r>
+      <w:r>
+        <w:rPr>
+          <w:sz w:val="24"/>
+          <w:szCs w:val="24"/>
+        </w:rPr>
+        <w:tab/>
+      </w:r>
+    </w:p>
+    <w:p>
+      <w:pPr>
+        <w:spacing w:line="276" w:lineRule="auto"/>
+        <w:rPr>
+          <w:sz w:val="24"/>
+          <w:szCs w:val="24"/>
+        </w:rPr>
+      </w:pPr>
+      <w:r>
+        <w:rPr>
+          <w:sz w:val="24"/>
+          <w:szCs w:val="24"/>
+        </w:rPr>
+        <w:tab/>
+        <w:t>Based on the Elbow Plot</w:t>
+      </w:r>
+      <w:r>
+        <w:rPr>
+          <w:sz w:val="24"/>
+          <w:szCs w:val="24"/>
+        </w:rPr>
+        <w:t>, shows</w:t>
+      </w:r>
+      <w:r>
+        <w:rPr>
+          <w:sz w:val="24"/>
+          <w:szCs w:val="24"/>
+        </w:rPr>
+        <w:t xml:space="preserve"> the</w:t>
+      </w:r>
+      <w:r>
+        <w:rPr>
+          <w:sz w:val="24"/>
+          <w:szCs w:val="24"/>
+        </w:rPr>
+        <w:t xml:space="preserve"> Sum Squares Error (SSE) against Number of Clusters(K) plot</w:t>
+      </w:r>
+      <w:r>
+        <w:rPr>
+          <w:sz w:val="24"/>
+          <w:szCs w:val="24"/>
+        </w:rPr>
+        <w:t xml:space="preserve"> in K-Means Clustering</w:t>
+      </w:r>
+      <w:r>
+        <w:rPr>
+          <w:sz w:val="24"/>
+          <w:szCs w:val="24"/>
+        </w:rPr>
+        <w:t>.</w:t>
+      </w:r>
+      <w:r>
+        <w:rPr>
+          <w:sz w:val="24"/>
+          <w:szCs w:val="24"/>
+        </w:rPr>
+        <w:t xml:space="preserve"> Number of Cluster, K=5, is said to be optimum as it falls on the elbow point</w:t>
+      </w:r>
+      <w:r>
+        <w:rPr>
+          <w:sz w:val="24"/>
+          <w:szCs w:val="24"/>
+        </w:rPr>
+        <w:t>. This point signifies a notable decrease in SSE as the number of clusters (k) increases</w:t>
+      </w:r>
+      <w:r>
+        <w:rPr>
+          <w:sz w:val="24"/>
+          <w:szCs w:val="24"/>
+        </w:rPr>
+        <w:t xml:space="preserve"> and </w:t>
+      </w:r>
+      <w:r>
+        <w:rPr>
+          <w:sz w:val="24"/>
+          <w:szCs w:val="24"/>
+        </w:rPr>
+        <w:t xml:space="preserve">provides </w:t>
+      </w:r>
+      <w:r>
+        <w:rPr>
+          <w:sz w:val="24"/>
+          <w:szCs w:val="24"/>
+        </w:rPr>
+        <w:t xml:space="preserve">the </w:t>
+      </w:r>
+      <w:r>
+        <w:rPr>
+          <w:sz w:val="24"/>
+          <w:szCs w:val="24"/>
+        </w:rPr>
+        <w:t xml:space="preserve">balance between minimizing SSE and avoiding excessive complexity </w:t>
+      </w:r>
+      <w:r>
+        <w:rPr>
+          <w:sz w:val="24"/>
+          <w:szCs w:val="24"/>
+        </w:rPr>
+        <w:t>model that</w:t>
+      </w:r>
+      <w:r>
+        <w:rPr>
+          <w:sz w:val="24"/>
+          <w:szCs w:val="24"/>
+        </w:rPr>
+        <w:t xml:space="preserve"> overfit</w:t>
+      </w:r>
+      <w:r>
+        <w:rPr>
+          <w:sz w:val="24"/>
+          <w:szCs w:val="24"/>
+        </w:rPr>
+        <w:t>s</w:t>
+      </w:r>
+      <w:r>
+        <w:rPr>
+          <w:sz w:val="24"/>
+          <w:szCs w:val="24"/>
+        </w:rPr>
+        <w:t xml:space="preserve">. </w:t>
+      </w:r>
+      <w:r>
+        <w:rPr>
+          <w:sz w:val="24"/>
+          <w:szCs w:val="24"/>
+        </w:rPr>
+        <w:t xml:space="preserve">It </w:t>
+      </w:r>
+      <w:r>
+        <w:rPr>
+          <w:sz w:val="24"/>
+          <w:szCs w:val="24"/>
+        </w:rPr>
+        <w:t xml:space="preserve">also </w:t>
+      </w:r>
+      <w:r>
+        <w:rPr>
+          <w:sz w:val="24"/>
+          <w:szCs w:val="24"/>
+        </w:rPr>
+        <w:t>represents the stage at which including more clusters ceases to yield a significant reduction in SSE.</w:t>
+      </w:r>
+      <w:r>
+        <w:rPr>
+          <w:sz w:val="24"/>
+          <w:szCs w:val="24"/>
+        </w:rPr>
+        <w:t xml:space="preserve"> </w:t>
+      </w:r>
     </w:p>
     <w:p>
       <w:pPr>
@@ -100,7 +304,6 @@
         </w:rPr>
         <w:t xml:space="preserve">clusters. Also, report the coordinates of the centroids, sum of squared differences </w:t>
       </w:r>
-      <w:proofErr w:type="gramStart"/>
       <w:r>
         <w:rPr>
           <w:sz w:val="24"/>
@@ -113,16 +316,8 @@
           <w:sz w:val="24"/>
           <w:szCs w:val="24"/>
         </w:rPr>
-        <w:t xml:space="preserve">  c</w:t>
-      </w:r>
-      <w:r>
-        <w:rPr>
-          <w:sz w:val="24"/>
-          <w:szCs w:val="24"/>
-        </w:rPr>
-        <w:t>entroids</w:t>
-      </w:r>
-      <w:proofErr w:type="gramEnd"/>
+        <w:t xml:space="preserve"> centroids</w:t>
+      </w:r>
       <w:r>
         <w:rPr>
           <w:sz w:val="24"/>
@@ -153,6 +348,13 @@
           <w:szCs w:val="24"/>
         </w:rPr>
       </w:pPr>
+      <w:r>
+        <w:rPr>
+          <w:sz w:val="24"/>
+          <w:szCs w:val="24"/>
+        </w:rPr>
+        <w:tab/>
+      </w:r>
     </w:p>
     <w:p>
       <w:pPr>
@@ -267,23 +469,7 @@
           <w:sz w:val="24"/>
           <w:szCs w:val="24"/>
         </w:rPr>
-        <w:t xml:space="preserve">ou can also concatenate the cluster labels with longitude, </w:t>
-      </w:r>
-      <w:proofErr w:type="gramStart"/>
-      <w:r>
-        <w:rPr>
-          <w:sz w:val="24"/>
-          <w:szCs w:val="24"/>
-        </w:rPr>
-        <w:t>latitude</w:t>
-      </w:r>
-      <w:proofErr w:type="gramEnd"/>
-      <w:r>
-        <w:rPr>
-          <w:sz w:val="24"/>
-          <w:szCs w:val="24"/>
-        </w:rPr>
-        <w:t xml:space="preserve"> and</w:t>
+        <w:t>ou can also concatenate the cluster labels with longitude, latitude and</w:t>
       </w:r>
       <w:r>
         <w:rPr>
@@ -802,7 +988,7 @@
                     <pic:cNvPicPr/>
                   </pic:nvPicPr>
                   <pic:blipFill rotWithShape="1">
-                    <a:blip r:embed="rId7"/>
+                    <a:blip r:embed="rId8"/>
                     <a:srcRect l="1029" t="1968" r="1143" b="1541"/>
                     <a:stretch/>
                   </pic:blipFill>
@@ -1646,7 +1832,7 @@
                     <pic:cNvPicPr/>
                   </pic:nvPicPr>
                   <pic:blipFill>
-                    <a:blip r:embed="rId8"/>
+                    <a:blip r:embed="rId9"/>
                     <a:stretch>
                       <a:fillRect/>
                     </a:stretch>
@@ -3229,6 +3415,15 @@
 </file>
 
 <file path=customXml/item1.xml><?xml version="1.0" encoding="utf-8"?>
+<?mso-contentType ?>
+<FormTemplates xmlns="http://schemas.microsoft.com/sharepoint/v3/contenttype/forms">
+  <Display>DocumentLibraryForm</Display>
+  <Edit>DocumentLibraryForm</Edit>
+  <New>DocumentLibraryForm</New>
+</FormTemplates>
+</file>
+
+<file path=customXml/item2.xml><?xml version="1.0" encoding="utf-8"?>
 <ct:contentTypeSchema xmlns:ct="http://schemas.microsoft.com/office/2006/metadata/contentType" xmlns:ma="http://schemas.microsoft.com/office/2006/metadata/properties/metaAttributes" ct:_="" ma:_="" ma:contentTypeName="Document" ma:contentTypeID="0x010100C666AF552A4E0D439AAA65A4E879BB1C" ma:contentTypeVersion="3" ma:contentTypeDescription="Create a new document." ma:contentTypeScope="" ma:versionID="ba61e4a5730e09da6a46fce5a2b05fee">
   <xsd:schema xmlns:xsd="http://www.w3.org/2001/XMLSchema" xmlns:xs="http://www.w3.org/2001/XMLSchema" xmlns:p="http://schemas.microsoft.com/office/2006/metadata/properties" xmlns:ns3="1963e8e4-ce13-4438-b9eb-f4b0cdbecb29" targetNamespace="http://schemas.microsoft.com/office/2006/metadata/properties" ma:root="true" ma:fieldsID="9b701e55efd9a697c39618798b45395d" ns3:_="">
     <xsd:import namespace="1963e8e4-ce13-4438-b9eb-f4b0cdbecb29"/>
@@ -3366,15 +3561,6 @@
 </ct:contentTypeSchema>
 </file>
 
-<file path=customXml/item2.xml><?xml version="1.0" encoding="utf-8"?>
-<?mso-contentType ?>
-<FormTemplates xmlns="http://schemas.microsoft.com/sharepoint/v3/contenttype/forms">
-  <Display>DocumentLibraryForm</Display>
-  <Edit>DocumentLibraryForm</Edit>
-  <New>DocumentLibraryForm</New>
-</FormTemplates>
-</file>
-
 <file path=customXml/item3.xml><?xml version="1.0" encoding="utf-8"?>
 <p:properties xmlns:p="http://schemas.microsoft.com/office/2006/metadata/properties" xmlns:xsi="http://www.w3.org/2001/XMLSchema-instance" xmlns:pc="http://schemas.microsoft.com/office/infopath/2007/PartnerControls">
   <documentManagement/>
@@ -3382,6 +3568,14 @@
 </file>
 
 <file path=customXml/itemProps1.xml><?xml version="1.0" encoding="utf-8"?>
+<ds:datastoreItem xmlns:ds="http://schemas.openxmlformats.org/officeDocument/2006/customXml" ds:itemID="{FA4E636E-6563-4DA9-AC95-5E187CF23B09}">
+  <ds:schemaRefs>
+    <ds:schemaRef ds:uri="http://schemas.microsoft.com/sharepoint/v3/contenttype/forms"/>
+  </ds:schemaRefs>
+</ds:datastoreItem>
+</file>
+
+<file path=customXml/itemProps2.xml><?xml version="1.0" encoding="utf-8"?>
 <ds:datastoreItem xmlns:ds="http://schemas.openxmlformats.org/officeDocument/2006/customXml" ds:itemID="{C635B106-4B1D-459C-9285-23700D3BC1E1}">
   <ds:schemaRefs>
     <ds:schemaRef ds:uri="http://schemas.microsoft.com/office/2006/metadata/contentType"/>
@@ -3399,26 +3593,11 @@
 </ds:datastoreItem>
 </file>
 
-<file path=customXml/itemProps2.xml><?xml version="1.0" encoding="utf-8"?>
-<ds:datastoreItem xmlns:ds="http://schemas.openxmlformats.org/officeDocument/2006/customXml" ds:itemID="{FA4E636E-6563-4DA9-AC95-5E187CF23B09}">
-  <ds:schemaRefs>
-    <ds:schemaRef ds:uri="http://schemas.microsoft.com/sharepoint/v3/contenttype/forms"/>
-  </ds:schemaRefs>
-</ds:datastoreItem>
-</file>
-
 <file path=customXml/itemProps3.xml><?xml version="1.0" encoding="utf-8"?>
 <ds:datastoreItem xmlns:ds="http://schemas.openxmlformats.org/officeDocument/2006/customXml" ds:itemID="{8A64296B-A560-475F-84DA-22BF467D75F7}">
   <ds:schemaRefs>
-    <ds:schemaRef ds:uri="http://schemas.openxmlformats.org/package/2006/metadata/core-properties"/>
+    <ds:schemaRef ds:uri="http://schemas.microsoft.com/office/2006/metadata/properties"/>
     <ds:schemaRef ds:uri="http://schemas.microsoft.com/office/infopath/2007/PartnerControls"/>
-    <ds:schemaRef ds:uri="http://www.w3.org/XML/1998/namespace"/>
-    <ds:schemaRef ds:uri="http://purl.org/dc/elements/1.1/"/>
-    <ds:schemaRef ds:uri="http://schemas.microsoft.com/office/2006/documentManagement/types"/>
-    <ds:schemaRef ds:uri="http://purl.org/dc/dcmitype/"/>
-    <ds:schemaRef ds:uri="http://schemas.microsoft.com/office/2006/metadata/properties"/>
-    <ds:schemaRef ds:uri="http://purl.org/dc/terms/"/>
-    <ds:schemaRef ds:uri="1963e8e4-ce13-4438-b9eb-f4b0cdbecb29"/>
   </ds:schemaRefs>
 </ds:datastoreItem>
 </file>
</xml_diff>

<commit_message>
final tweak before submission
</commit_message>
<xml_diff>
--- a/CDS503_Assignment2.docx
+++ b/CDS503_Assignment2.docx
@@ -477,6 +477,66 @@
         </w:rPr>
         <w:tab/>
       </w:r>
+    </w:p>
+    <w:p>
+      <w:pPr>
+        <w:spacing w:line="276" w:lineRule="auto"/>
+        <w:jc w:val="center"/>
+        <w:rPr>
+          <w:sz w:val="24"/>
+          <w:szCs w:val="24"/>
+        </w:rPr>
+      </w:pPr>
+      <w:r>
+        <w:rPr>
+          <w:noProof/>
+        </w:rPr>
+        <w:drawing>
+          <wp:inline distT="0" distB="0" distL="0" distR="0" wp14:anchorId="51EDF29C" wp14:editId="46F14EFA">
+            <wp:extent cx="3209347" cy="2422477"/>
+            <wp:effectExtent l="0" t="0" r="0" b="0"/>
+            <wp:docPr id="1327190791" name="Picture 1" descr="A screenshot of a computer&#10;&#10;Description automatically generated"/>
+            <wp:cNvGraphicFramePr>
+              <a:graphicFrameLocks xmlns:a="http://schemas.openxmlformats.org/drawingml/2006/main" noChangeAspect="1"/>
+            </wp:cNvGraphicFramePr>
+            <a:graphic xmlns:a="http://schemas.openxmlformats.org/drawingml/2006/main">
+              <a:graphicData uri="http://schemas.openxmlformats.org/drawingml/2006/picture">
+                <pic:pic xmlns:pic="http://schemas.openxmlformats.org/drawingml/2006/picture">
+                  <pic:nvPicPr>
+                    <pic:cNvPr id="1327190791" name="Picture 1" descr="A screenshot of a computer&#10;&#10;Description automatically generated"/>
+                    <pic:cNvPicPr/>
+                  </pic:nvPicPr>
+                  <pic:blipFill>
+                    <a:blip r:embed="rId8"/>
+                    <a:stretch>
+                      <a:fillRect/>
+                    </a:stretch>
+                  </pic:blipFill>
+                  <pic:spPr>
+                    <a:xfrm>
+                      <a:off x="0" y="0"/>
+                      <a:ext cx="3229391" cy="2437607"/>
+                    </a:xfrm>
+                    <a:prstGeom prst="rect">
+                      <a:avLst/>
+                    </a:prstGeom>
+                  </pic:spPr>
+                </pic:pic>
+              </a:graphicData>
+            </a:graphic>
+          </wp:inline>
+        </w:drawing>
+      </w:r>
+    </w:p>
+    <w:p>
+      <w:pPr>
+        <w:spacing w:line="276" w:lineRule="auto"/>
+        <w:ind w:firstLine="720"/>
+        <w:rPr>
+          <w:sz w:val="24"/>
+          <w:szCs w:val="24"/>
+        </w:rPr>
+      </w:pPr>
       <w:r>
         <w:rPr>
           <w:sz w:val="24"/>
@@ -1434,10 +1494,11 @@
         <w:rPr>
           <w:noProof/>
         </w:rPr>
+        <w:lastRenderedPageBreak/>
         <w:drawing>
-          <wp:inline distT="0" distB="0" distL="0" distR="0" wp14:anchorId="07259FB6" wp14:editId="2E227A43">
-            <wp:extent cx="4830566" cy="3918614"/>
-            <wp:effectExtent l="114300" t="114300" r="122555" b="120015"/>
+          <wp:inline distT="0" distB="0" distL="0" distR="0" wp14:anchorId="07259FB6" wp14:editId="25ACBE85">
+            <wp:extent cx="4098725" cy="3324936"/>
+            <wp:effectExtent l="95250" t="114300" r="92710" b="123190"/>
             <wp:docPr id="397373360" name="Picture 2" descr="A picture containing screenshot, colorfulness, text, diagram&#10;&#10;Description automatically generated"/>
             <wp:cNvGraphicFramePr>
               <a:graphicFrameLocks xmlns:a="http://schemas.openxmlformats.org/drawingml/2006/main" noChangeAspect="1"/>
@@ -1452,7 +1513,7 @@
                     </pic:cNvPicPr>
                   </pic:nvPicPr>
                   <pic:blipFill>
-                    <a:blip r:embed="rId8">
+                    <a:blip r:embed="rId9">
                       <a:extLst>
                         <a:ext uri="{28A0092B-C50C-407E-A947-70E740481C1C}">
                           <a14:useLocalDpi xmlns:a14="http://schemas.microsoft.com/office/drawing/2010/main" val="0"/>
@@ -1467,7 +1528,7 @@
                   <pic:spPr bwMode="auto">
                     <a:xfrm>
                       <a:off x="0" y="0"/>
-                      <a:ext cx="4866062" cy="3947409"/>
+                      <a:ext cx="4135057" cy="3354409"/>
                     </a:xfrm>
                     <a:prstGeom prst="rect">
                       <a:avLst/>
@@ -1504,7 +1565,6 @@
           <w:sz w:val="24"/>
           <w:szCs w:val="24"/>
         </w:rPr>
-        <w:lastRenderedPageBreak/>
         <w:t xml:space="preserve">2 </w:t>
       </w:r>
       <w:r>
@@ -1535,9 +1595,9 @@
           <w:noProof/>
         </w:rPr>
         <w:drawing>
-          <wp:inline distT="0" distB="0" distL="0" distR="0" wp14:anchorId="01CCB7E2" wp14:editId="67995B09">
-            <wp:extent cx="6157599" cy="2572602"/>
-            <wp:effectExtent l="0" t="0" r="0" b="0"/>
+          <wp:inline distT="0" distB="0" distL="0" distR="0" wp14:anchorId="01CCB7E2" wp14:editId="42870756">
+            <wp:extent cx="6092271" cy="2545308"/>
+            <wp:effectExtent l="0" t="0" r="3810" b="7620"/>
             <wp:docPr id="507055065" name="Picture 4" descr="A picture containing diagram, text, plan, line&#10;&#10;Description automatically generated"/>
             <wp:cNvGraphicFramePr>
               <a:graphicFrameLocks xmlns:a="http://schemas.openxmlformats.org/drawingml/2006/main" noChangeAspect="1"/>
@@ -1552,7 +1612,7 @@
                     </pic:cNvPicPr>
                   </pic:nvPicPr>
                   <pic:blipFill>
-                    <a:blip r:embed="rId9" cstate="print">
+                    <a:blip r:embed="rId10" cstate="print">
                       <a:extLst>
                         <a:ext uri="{28A0092B-C50C-407E-A947-70E740481C1C}">
                           <a14:useLocalDpi xmlns:a14="http://schemas.microsoft.com/office/drawing/2010/main" val="0"/>
@@ -1567,7 +1627,7 @@
                   <pic:spPr bwMode="auto">
                     <a:xfrm>
                       <a:off x="0" y="0"/>
-                      <a:ext cx="6169436" cy="2577547"/>
+                      <a:ext cx="6185617" cy="2584307"/>
                     </a:xfrm>
                     <a:prstGeom prst="rect">
                       <a:avLst/>
@@ -1667,21 +1727,71 @@
           <w:szCs w:val="24"/>
         </w:rPr>
       </w:pPr>
-    </w:p>
-    <w:p>
-      <w:pPr>
-        <w:spacing w:line="276" w:lineRule="auto"/>
-        <w:rPr>
-          <w:sz w:val="24"/>
-          <w:szCs w:val="24"/>
-        </w:rPr>
-      </w:pPr>
-      <w:r>
-        <w:rPr>
-          <w:sz w:val="24"/>
-          <w:szCs w:val="24"/>
-        </w:rPr>
+      <w:r>
+        <w:rPr>
+          <w:sz w:val="24"/>
+          <w:szCs w:val="24"/>
+        </w:rPr>
+        <w:lastRenderedPageBreak/>
         <w:t xml:space="preserve">b) </w:t>
+      </w:r>
+      <w:r>
+        <w:rPr>
+          <w:sz w:val="24"/>
+          <w:szCs w:val="24"/>
+        </w:rPr>
+        <w:t xml:space="preserve">Name the continent each cluster represent in the table below. To </w:t>
+      </w:r>
+      <w:proofErr w:type="spellStart"/>
+      <w:r>
+        <w:rPr>
+          <w:sz w:val="24"/>
+          <w:szCs w:val="24"/>
+        </w:rPr>
+        <w:t>analyze</w:t>
+      </w:r>
+      <w:proofErr w:type="spellEnd"/>
+      <w:r>
+        <w:rPr>
+          <w:sz w:val="24"/>
+          <w:szCs w:val="24"/>
+        </w:rPr>
+        <w:t xml:space="preserve"> each cluster,</w:t>
+      </w:r>
+      <w:r>
+        <w:rPr>
+          <w:sz w:val="24"/>
+          <w:szCs w:val="24"/>
+        </w:rPr>
+        <w:t xml:space="preserve"> </w:t>
+      </w:r>
+      <w:r>
+        <w:rPr>
+          <w:sz w:val="24"/>
+          <w:szCs w:val="24"/>
+        </w:rPr>
+        <w:t>observe the data points in each cluster on the scatter plot or look at what country names</w:t>
+      </w:r>
+      <w:r>
+        <w:rPr>
+          <w:sz w:val="24"/>
+          <w:szCs w:val="24"/>
+        </w:rPr>
+        <w:t xml:space="preserve"> </w:t>
+      </w:r>
+      <w:r>
+        <w:rPr>
+          <w:sz w:val="24"/>
+          <w:szCs w:val="24"/>
+        </w:rPr>
+        <w:t>are in the clusters.</w:t>
+      </w:r>
+      <w:r>
+        <w:rPr>
+          <w:sz w:val="24"/>
+          <w:szCs w:val="24"/>
+        </w:rPr>
+        <w:cr/>
       </w:r>
     </w:p>
     <w:tbl>
@@ -2283,15 +2393,23 @@
           <w:szCs w:val="24"/>
         </w:rPr>
       </w:pPr>
+    </w:p>
+    <w:p>
+      <w:pPr>
+        <w:spacing w:line="276" w:lineRule="auto"/>
+        <w:rPr>
+          <w:sz w:val="24"/>
+          <w:szCs w:val="24"/>
+        </w:rPr>
+      </w:pPr>
       <w:r>
         <w:rPr>
           <w:noProof/>
         </w:rPr>
-        <w:lastRenderedPageBreak/>
         <w:drawing>
-          <wp:inline distT="0" distB="0" distL="0" distR="0" wp14:anchorId="62D312C4" wp14:editId="01DEDD05">
-            <wp:extent cx="4702636" cy="3814834"/>
-            <wp:effectExtent l="114300" t="114300" r="98425" b="109855"/>
+          <wp:inline distT="0" distB="0" distL="0" distR="0" wp14:anchorId="62D312C4" wp14:editId="1BD7A4B9">
+            <wp:extent cx="5174207" cy="4197378"/>
+            <wp:effectExtent l="114300" t="114300" r="121920" b="107950"/>
             <wp:docPr id="1397432184" name="Picture 3" descr="A picture containing screenshot, text, colorfulness, diagram&#10;&#10;Description automatically generated"/>
             <wp:cNvGraphicFramePr>
               <a:graphicFrameLocks xmlns:a="http://schemas.openxmlformats.org/drawingml/2006/main" noChangeAspect="1"/>
@@ -2306,7 +2424,7 @@
                     </pic:cNvPicPr>
                   </pic:nvPicPr>
                   <pic:blipFill>
-                    <a:blip r:embed="rId10">
+                    <a:blip r:embed="rId11">
                       <a:extLst>
                         <a:ext uri="{28A0092B-C50C-407E-A947-70E740481C1C}">
                           <a14:useLocalDpi xmlns:a14="http://schemas.microsoft.com/office/drawing/2010/main" val="0"/>
@@ -2321,7 +2439,7 @@
                   <pic:spPr bwMode="auto">
                     <a:xfrm>
                       <a:off x="0" y="0"/>
-                      <a:ext cx="4724312" cy="3832418"/>
+                      <a:ext cx="5201582" cy="4219585"/>
                     </a:xfrm>
                     <a:prstGeom prst="rect">
                       <a:avLst/>
@@ -2347,12 +2465,18 @@
     </w:p>
     <w:p>
       <w:pPr>
-        <w:spacing w:line="276" w:lineRule="auto"/>
         <w:rPr>
           <w:sz w:val="24"/>
           <w:szCs w:val="24"/>
         </w:rPr>
       </w:pPr>
+      <w:r>
+        <w:rPr>
+          <w:sz w:val="24"/>
+          <w:szCs w:val="24"/>
+        </w:rPr>
+        <w:br w:type="page"/>
+      </w:r>
     </w:p>
     <w:p>
       <w:pPr>
@@ -2367,6 +2491,7 @@
           <w:sz w:val="24"/>
           <w:szCs w:val="24"/>
         </w:rPr>
+        <w:lastRenderedPageBreak/>
         <w:t xml:space="preserve">3 </w:t>
       </w:r>
       <w:r>
@@ -2396,12 +2521,73 @@
           <w:szCs w:val="24"/>
         </w:rPr>
         <w:cr/>
+      </w:r>
+      <w:r>
+        <w:rPr>
+          <w:noProof/>
+        </w:rPr>
+        <w:drawing>
+          <wp:inline distT="0" distB="0" distL="0" distR="0" wp14:anchorId="5B7E03A0" wp14:editId="102DA866">
+            <wp:extent cx="5731510" cy="2840355"/>
+            <wp:effectExtent l="133350" t="95250" r="135890" b="93345"/>
+            <wp:docPr id="193064033" name="Picture 6" descr="A map of the world with different colored dots&#10;&#10;Description automatically generated with medium confidence"/>
+            <wp:cNvGraphicFramePr>
+              <a:graphicFrameLocks xmlns:a="http://schemas.openxmlformats.org/drawingml/2006/main" noChangeAspect="1"/>
+            </wp:cNvGraphicFramePr>
+            <a:graphic xmlns:a="http://schemas.openxmlformats.org/drawingml/2006/main">
+              <a:graphicData uri="http://schemas.openxmlformats.org/drawingml/2006/picture">
+                <pic:pic xmlns:pic="http://schemas.openxmlformats.org/drawingml/2006/picture">
+                  <pic:nvPicPr>
+                    <pic:cNvPr id="193064033" name="Picture 6" descr="A map of the world with different colored dots&#10;&#10;Description automatically generated with medium confidence"/>
+                    <pic:cNvPicPr>
+                      <a:picLocks noChangeAspect="1" noChangeArrowheads="1"/>
+                    </pic:cNvPicPr>
+                  </pic:nvPicPr>
+                  <pic:blipFill>
+                    <a:blip r:embed="rId12">
+                      <a:extLst>
+                        <a:ext uri="{28A0092B-C50C-407E-A947-70E740481C1C}">
+                          <a14:useLocalDpi xmlns:a14="http://schemas.microsoft.com/office/drawing/2010/main" val="0"/>
+                        </a:ext>
+                      </a:extLst>
+                    </a:blip>
+                    <a:srcRect/>
+                    <a:stretch>
+                      <a:fillRect/>
+                    </a:stretch>
+                  </pic:blipFill>
+                  <pic:spPr bwMode="auto">
+                    <a:xfrm>
+                      <a:off x="0" y="0"/>
+                      <a:ext cx="5731510" cy="2840355"/>
+                    </a:xfrm>
+                    <a:prstGeom prst="rect">
+                      <a:avLst/>
+                    </a:prstGeom>
+                    <a:noFill/>
+                    <a:ln>
+                      <a:noFill/>
+                    </a:ln>
+                    <a:effectLst>
+                      <a:outerShdw blurRad="63500" sx="102000" sy="102000" algn="ctr" rotWithShape="0">
+                        <a:prstClr val="black">
+                          <a:alpha val="40000"/>
+                        </a:prstClr>
+                      </a:outerShdw>
+                    </a:effectLst>
+                  </pic:spPr>
+                </pic:pic>
+              </a:graphicData>
+            </a:graphic>
+          </wp:inline>
+        </w:drawing>
       </w:r>
     </w:p>
     <w:tbl>
       <w:tblPr>
         <w:tblStyle w:val="PlainTable5"/>
         <w:tblW w:w="0" w:type="auto"/>
+        <w:jc w:val="center"/>
         <w:tblLook w:val="04A0" w:firstRow="1" w:lastRow="0" w:firstColumn="1" w:lastColumn="0" w:noHBand="0" w:noVBand="1"/>
       </w:tblPr>
       <w:tblGrid>
@@ -2412,6 +2598,7 @@
         <w:trPr>
           <w:cnfStyle w:val="100000000000" w:firstRow="1" w:lastRow="0" w:firstColumn="0" w:lastColumn="0" w:oddVBand="0" w:evenVBand="0" w:oddHBand="0" w:evenHBand="0" w:firstRowFirstColumn="0" w:firstRowLastColumn="0" w:lastRowFirstColumn="0" w:lastRowLastColumn="0"/>
           <w:trHeight w:val="304"/>
+          <w:jc w:val="center"/>
         </w:trPr>
         <w:tc>
           <w:tcPr>
@@ -2468,6 +2655,7 @@
         <w:trPr>
           <w:cnfStyle w:val="000000100000" w:firstRow="0" w:lastRow="0" w:firstColumn="0" w:lastColumn="0" w:oddVBand="0" w:evenVBand="0" w:oddHBand="1" w:evenHBand="0" w:firstRowFirstColumn="0" w:firstRowLastColumn="0" w:lastRowFirstColumn="0" w:lastRowLastColumn="0"/>
           <w:trHeight w:val="315"/>
+          <w:jc w:val="center"/>
         </w:trPr>
         <w:tc>
           <w:tcPr>
@@ -2523,6 +2711,7 @@
       <w:tr>
         <w:trPr>
           <w:trHeight w:val="304"/>
+          <w:jc w:val="center"/>
         </w:trPr>
         <w:tc>
           <w:tcPr>
@@ -2579,6 +2768,7 @@
         <w:trPr>
           <w:cnfStyle w:val="000000100000" w:firstRow="0" w:lastRow="0" w:firstColumn="0" w:lastColumn="0" w:oddVBand="0" w:evenVBand="0" w:oddHBand="1" w:evenHBand="0" w:firstRowFirstColumn="0" w:firstRowLastColumn="0" w:lastRowFirstColumn="0" w:lastRowLastColumn="0"/>
           <w:trHeight w:val="304"/>
+          <w:jc w:val="center"/>
         </w:trPr>
         <w:tc>
           <w:tcPr>
@@ -2642,6 +2832,7 @@
       <w:tr>
         <w:trPr>
           <w:trHeight w:val="315"/>
+          <w:jc w:val="center"/>
         </w:trPr>
         <w:tc>
           <w:tcPr>
@@ -2698,6 +2889,7 @@
         <w:trPr>
           <w:cnfStyle w:val="000000100000" w:firstRow="0" w:lastRow="0" w:firstColumn="0" w:lastColumn="0" w:oddVBand="0" w:evenVBand="0" w:oddHBand="1" w:evenHBand="0" w:firstRowFirstColumn="0" w:firstRowLastColumn="0" w:lastRowFirstColumn="0" w:lastRowLastColumn="0"/>
           <w:trHeight w:val="304"/>
+          <w:jc w:val="center"/>
         </w:trPr>
         <w:tc>
           <w:tcPr>
@@ -2761,6 +2953,7 @@
       <w:tr>
         <w:trPr>
           <w:trHeight w:val="304"/>
+          <w:jc w:val="center"/>
         </w:trPr>
         <w:tc>
           <w:tcPr>
@@ -2825,6 +3018,7 @@
         <w:trPr>
           <w:cnfStyle w:val="000000100000" w:firstRow="0" w:lastRow="0" w:firstColumn="0" w:lastColumn="0" w:oddVBand="0" w:evenVBand="0" w:oddHBand="1" w:evenHBand="0" w:firstRowFirstColumn="0" w:firstRowLastColumn="0" w:lastRowFirstColumn="0" w:lastRowLastColumn="0"/>
           <w:trHeight w:val="315"/>
+          <w:jc w:val="center"/>
         </w:trPr>
         <w:tc>
           <w:tcPr>
@@ -2880,6 +3074,7 @@
       <w:tr>
         <w:trPr>
           <w:trHeight w:val="304"/>
+          <w:jc w:val="center"/>
         </w:trPr>
         <w:tc>
           <w:tcPr>
@@ -2936,6 +3131,7 @@
         <w:trPr>
           <w:cnfStyle w:val="000000100000" w:firstRow="0" w:lastRow="0" w:firstColumn="0" w:lastColumn="0" w:oddVBand="0" w:evenVBand="0" w:oddHBand="1" w:evenHBand="0" w:firstRowFirstColumn="0" w:firstRowLastColumn="0" w:lastRowFirstColumn="0" w:lastRowLastColumn="0"/>
           <w:trHeight w:val="304"/>
+          <w:jc w:val="center"/>
         </w:trPr>
         <w:tc>
           <w:tcPr>
@@ -2989,6 +3185,15 @@
         </w:tc>
       </w:tr>
     </w:tbl>
+    <w:p>
+      <w:pPr>
+        <w:spacing w:line="276" w:lineRule="auto"/>
+        <w:rPr>
+          <w:sz w:val="24"/>
+          <w:szCs w:val="24"/>
+        </w:rPr>
+      </w:pPr>
+    </w:p>
     <w:p>
       <w:pPr>
         <w:spacing w:line="276" w:lineRule="auto"/>

</xml_diff>